<commit_message>
Update UI version 2.1
</commit_message>
<xml_diff>
--- a/UI.docx
+++ b/UI.docx
@@ -108,9 +108,6 @@
         </w:drawing>
       </w:r>
       <w:r>
-        <w:br/>
-      </w:r>
-      <w:r>
         <w:rPr>
           <w:noProof/>
         </w:rPr>
@@ -119,15 +116,15 @@
           <wp:inline distT="0" distB="0" distL="0" distR="0">
             <wp:extent cx="4286250" cy="4762500"/>
             <wp:effectExtent l="19050" t="0" r="0" b="0"/>
-            <wp:docPr id="3" name="Picture 3" descr="C:\Users\TOON\Desktop\mockup\Home.png"/>
-            <wp:cNvGraphicFramePr>
-              <a:graphicFrameLocks xmlns:a="http://schemas.openxmlformats.org/drawingml/2006/main" noChangeAspect="1"/>
-            </wp:cNvGraphicFramePr>
-            <a:graphic xmlns:a="http://schemas.openxmlformats.org/drawingml/2006/main">
-              <a:graphicData uri="http://schemas.openxmlformats.org/drawingml/2006/picture">
-                <pic:pic xmlns:pic="http://schemas.openxmlformats.org/drawingml/2006/picture">
-                  <pic:nvPicPr>
-                    <pic:cNvPr id="0" name="Picture 3" descr="C:\Users\TOON\Desktop\mockup\Home.png"/>
+            <wp:docPr id="15" name="Picture 1" descr="C:\Users\TOON\Desktop\mockup\Home.png"/>
+            <wp:cNvGraphicFramePr>
+              <a:graphicFrameLocks xmlns:a="http://schemas.openxmlformats.org/drawingml/2006/main" noChangeAspect="1"/>
+            </wp:cNvGraphicFramePr>
+            <a:graphic xmlns:a="http://schemas.openxmlformats.org/drawingml/2006/main">
+              <a:graphicData uri="http://schemas.openxmlformats.org/drawingml/2006/picture">
+                <pic:pic xmlns:pic="http://schemas.openxmlformats.org/drawingml/2006/picture">
+                  <pic:nvPicPr>
+                    <pic:cNvPr id="0" name="Picture 1" descr="C:\Users\TOON\Desktop\mockup\Home.png"/>
                     <pic:cNvPicPr>
                       <a:picLocks noChangeAspect="1" noChangeArrowheads="1"/>
                     </pic:cNvPicPr>
@@ -162,9 +159,6 @@
         </w:drawing>
       </w:r>
       <w:r>
-        <w:br/>
-      </w:r>
-      <w:r>
         <w:rPr>
           <w:noProof/>
         </w:rPr>
@@ -173,15 +167,15 @@
           <wp:inline distT="0" distB="0" distL="0" distR="0">
             <wp:extent cx="4286250" cy="4762500"/>
             <wp:effectExtent l="19050" t="0" r="0" b="0"/>
-            <wp:docPr id="4" name="Picture 4" descr="C:\Users\TOON\Desktop\mockup\History.png"/>
-            <wp:cNvGraphicFramePr>
-              <a:graphicFrameLocks xmlns:a="http://schemas.openxmlformats.org/drawingml/2006/main" noChangeAspect="1"/>
-            </wp:cNvGraphicFramePr>
-            <a:graphic xmlns:a="http://schemas.openxmlformats.org/drawingml/2006/main">
-              <a:graphicData uri="http://schemas.openxmlformats.org/drawingml/2006/picture">
-                <pic:pic xmlns:pic="http://schemas.openxmlformats.org/drawingml/2006/picture">
-                  <pic:nvPicPr>
-                    <pic:cNvPr id="0" name="Picture 4" descr="C:\Users\TOON\Desktop\mockup\History.png"/>
+            <wp:docPr id="16" name="Picture 2" descr="C:\Users\TOON\Desktop\mockup\History.png"/>
+            <wp:cNvGraphicFramePr>
+              <a:graphicFrameLocks xmlns:a="http://schemas.openxmlformats.org/drawingml/2006/main" noChangeAspect="1"/>
+            </wp:cNvGraphicFramePr>
+            <a:graphic xmlns:a="http://schemas.openxmlformats.org/drawingml/2006/main">
+              <a:graphicData uri="http://schemas.openxmlformats.org/drawingml/2006/picture">
+                <pic:pic xmlns:pic="http://schemas.openxmlformats.org/drawingml/2006/picture">
+                  <pic:nvPicPr>
+                    <pic:cNvPr id="0" name="Picture 2" descr="C:\Users\TOON\Desktop\mockup\History.png"/>
                     <pic:cNvPicPr>
                       <a:picLocks noChangeAspect="1" noChangeArrowheads="1"/>
                     </pic:cNvPicPr>
@@ -216,9 +210,6 @@
         </w:drawing>
       </w:r>
       <w:r>
-        <w:br/>
-      </w:r>
-      <w:r>
         <w:rPr>
           <w:noProof/>
         </w:rPr>
@@ -227,15 +218,15 @@
           <wp:inline distT="0" distB="0" distL="0" distR="0">
             <wp:extent cx="4286250" cy="4762500"/>
             <wp:effectExtent l="19050" t="0" r="0" b="0"/>
-            <wp:docPr id="5" name="Picture 5" descr="C:\Users\TOON\Desktop\mockup\Annual Activity.png"/>
-            <wp:cNvGraphicFramePr>
-              <a:graphicFrameLocks xmlns:a="http://schemas.openxmlformats.org/drawingml/2006/main" noChangeAspect="1"/>
-            </wp:cNvGraphicFramePr>
-            <a:graphic xmlns:a="http://schemas.openxmlformats.org/drawingml/2006/main">
-              <a:graphicData uri="http://schemas.openxmlformats.org/drawingml/2006/picture">
-                <pic:pic xmlns:pic="http://schemas.openxmlformats.org/drawingml/2006/picture">
-                  <pic:nvPicPr>
-                    <pic:cNvPr id="0" name="Picture 5" descr="C:\Users\TOON\Desktop\mockup\Annual Activity.png"/>
+            <wp:docPr id="17" name="Picture 3" descr="C:\Users\TOON\Desktop\mockup\Annual Activity.png"/>
+            <wp:cNvGraphicFramePr>
+              <a:graphicFrameLocks xmlns:a="http://schemas.openxmlformats.org/drawingml/2006/main" noChangeAspect="1"/>
+            </wp:cNvGraphicFramePr>
+            <a:graphic xmlns:a="http://schemas.openxmlformats.org/drawingml/2006/main">
+              <a:graphicData uri="http://schemas.openxmlformats.org/drawingml/2006/picture">
+                <pic:pic xmlns:pic="http://schemas.openxmlformats.org/drawingml/2006/picture">
+                  <pic:nvPicPr>
+                    <pic:cNvPr id="0" name="Picture 3" descr="C:\Users\TOON\Desktop\mockup\Annual Activity.png"/>
                     <pic:cNvPicPr>
                       <a:picLocks noChangeAspect="1" noChangeArrowheads="1"/>
                     </pic:cNvPicPr>
@@ -273,6 +264,18 @@
         <w:br/>
       </w:r>
       <w:r>
+        <w:br/>
+      </w:r>
+      <w:r>
+        <w:br/>
+      </w:r>
+      <w:r>
+        <w:br/>
+      </w:r>
+      <w:r>
+        <w:br/>
+      </w:r>
+      <w:r>
         <w:rPr>
           <w:noProof/>
         </w:rPr>
@@ -281,15 +284,15 @@
           <wp:inline distT="0" distB="0" distL="0" distR="0">
             <wp:extent cx="4286250" cy="4762500"/>
             <wp:effectExtent l="19050" t="0" r="0" b="0"/>
-            <wp:docPr id="6" name="Picture 6" descr="C:\Users\TOON\Desktop\mockup\Other Activity.png"/>
-            <wp:cNvGraphicFramePr>
-              <a:graphicFrameLocks xmlns:a="http://schemas.openxmlformats.org/drawingml/2006/main" noChangeAspect="1"/>
-            </wp:cNvGraphicFramePr>
-            <a:graphic xmlns:a="http://schemas.openxmlformats.org/drawingml/2006/main">
-              <a:graphicData uri="http://schemas.openxmlformats.org/drawingml/2006/picture">
-                <pic:pic xmlns:pic="http://schemas.openxmlformats.org/drawingml/2006/picture">
-                  <pic:nvPicPr>
-                    <pic:cNvPr id="0" name="Picture 6" descr="C:\Users\TOON\Desktop\mockup\Other Activity.png"/>
+            <wp:docPr id="18" name="Picture 4" descr="C:\Users\TOON\Desktop\mockup\Other Activity.png"/>
+            <wp:cNvGraphicFramePr>
+              <a:graphicFrameLocks xmlns:a="http://schemas.openxmlformats.org/drawingml/2006/main" noChangeAspect="1"/>
+            </wp:cNvGraphicFramePr>
+            <a:graphic xmlns:a="http://schemas.openxmlformats.org/drawingml/2006/main">
+              <a:graphicData uri="http://schemas.openxmlformats.org/drawingml/2006/picture">
+                <pic:pic xmlns:pic="http://schemas.openxmlformats.org/drawingml/2006/picture">
+                  <pic:nvPicPr>
+                    <pic:cNvPr id="0" name="Picture 4" descr="C:\Users\TOON\Desktop\mockup\Other Activity.png"/>
                     <pic:cNvPicPr>
                       <a:picLocks noChangeAspect="1" noChangeArrowheads="1"/>
                     </pic:cNvPicPr>
@@ -324,9 +327,6 @@
         </w:drawing>
       </w:r>
       <w:r>
-        <w:br/>
-      </w:r>
-      <w:r>
         <w:rPr>
           <w:noProof/>
         </w:rPr>
@@ -335,15 +335,15 @@
           <wp:inline distT="0" distB="0" distL="0" distR="0">
             <wp:extent cx="4286250" cy="4762500"/>
             <wp:effectExtent l="19050" t="0" r="0" b="0"/>
-            <wp:docPr id="7" name="Picture 7" descr="C:\Users\TOON\Desktop\mockup\Map.png"/>
-            <wp:cNvGraphicFramePr>
-              <a:graphicFrameLocks xmlns:a="http://schemas.openxmlformats.org/drawingml/2006/main" noChangeAspect="1"/>
-            </wp:cNvGraphicFramePr>
-            <a:graphic xmlns:a="http://schemas.openxmlformats.org/drawingml/2006/main">
-              <a:graphicData uri="http://schemas.openxmlformats.org/drawingml/2006/picture">
-                <pic:pic xmlns:pic="http://schemas.openxmlformats.org/drawingml/2006/picture">
-                  <pic:nvPicPr>
-                    <pic:cNvPr id="0" name="Picture 7" descr="C:\Users\TOON\Desktop\mockup\Map.png"/>
+            <wp:docPr id="19" name="Picture 5" descr="C:\Users\TOON\Desktop\mockup\Map.png"/>
+            <wp:cNvGraphicFramePr>
+              <a:graphicFrameLocks xmlns:a="http://schemas.openxmlformats.org/drawingml/2006/main" noChangeAspect="1"/>
+            </wp:cNvGraphicFramePr>
+            <a:graphic xmlns:a="http://schemas.openxmlformats.org/drawingml/2006/main">
+              <a:graphicData uri="http://schemas.openxmlformats.org/drawingml/2006/picture">
+                <pic:pic xmlns:pic="http://schemas.openxmlformats.org/drawingml/2006/picture">
+                  <pic:nvPicPr>
+                    <pic:cNvPr id="0" name="Picture 5" descr="C:\Users\TOON\Desktop\mockup\Map.png"/>
                     <pic:cNvPicPr>
                       <a:picLocks noChangeAspect="1" noChangeArrowheads="1"/>
                     </pic:cNvPicPr>
@@ -378,9 +378,6 @@
         </w:drawing>
       </w:r>
       <w:r>
-        <w:br/>
-      </w:r>
-      <w:r>
         <w:rPr>
           <w:noProof/>
         </w:rPr>
@@ -389,15 +386,15 @@
           <wp:inline distT="0" distB="0" distL="0" distR="0">
             <wp:extent cx="4286250" cy="4762500"/>
             <wp:effectExtent l="19050" t="0" r="0" b="0"/>
-            <wp:docPr id="8" name="Picture 8" descr="C:\Users\TOON\Desktop\mockup\Q&amp;A.png"/>
-            <wp:cNvGraphicFramePr>
-              <a:graphicFrameLocks xmlns:a="http://schemas.openxmlformats.org/drawingml/2006/main" noChangeAspect="1"/>
-            </wp:cNvGraphicFramePr>
-            <a:graphic xmlns:a="http://schemas.openxmlformats.org/drawingml/2006/main">
-              <a:graphicData uri="http://schemas.openxmlformats.org/drawingml/2006/picture">
-                <pic:pic xmlns:pic="http://schemas.openxmlformats.org/drawingml/2006/picture">
-                  <pic:nvPicPr>
-                    <pic:cNvPr id="0" name="Picture 8" descr="C:\Users\TOON\Desktop\mockup\Q&amp;A.png"/>
+            <wp:docPr id="20" name="Picture 6" descr="C:\Users\TOON\Desktop\mockup\Q&amp;A.png"/>
+            <wp:cNvGraphicFramePr>
+              <a:graphicFrameLocks xmlns:a="http://schemas.openxmlformats.org/drawingml/2006/main" noChangeAspect="1"/>
+            </wp:cNvGraphicFramePr>
+            <a:graphic xmlns:a="http://schemas.openxmlformats.org/drawingml/2006/main">
+              <a:graphicData uri="http://schemas.openxmlformats.org/drawingml/2006/picture">
+                <pic:pic xmlns:pic="http://schemas.openxmlformats.org/drawingml/2006/picture">
+                  <pic:nvPicPr>
+                    <pic:cNvPr id="0" name="Picture 6" descr="C:\Users\TOON\Desktop\mockup\Q&amp;A.png"/>
                     <pic:cNvPicPr>
                       <a:picLocks noChangeAspect="1" noChangeArrowheads="1"/>
                     </pic:cNvPicPr>
@@ -486,45 +483,29 @@
         <w:br/>
       </w:r>
       <w:r>
-        <w:rPr>
-          <w:b/>
-          <w:bCs/>
-          <w:sz w:val="52"/>
-          <w:szCs w:val="52"/>
-        </w:rPr>
         <w:lastRenderedPageBreak/>
         <w:t>Admin site</w:t>
       </w:r>
       <w:r>
-        <w:rPr>
-          <w:b/>
-          <w:bCs/>
-          <w:sz w:val="52"/>
-          <w:szCs w:val="52"/>
-        </w:rPr>
-        <w:br/>
-      </w:r>
-      <w:r>
-        <w:rPr>
-          <w:b/>
-          <w:bCs/>
-          <w:noProof/>
-          <w:sz w:val="52"/>
-          <w:szCs w:val="52"/>
-        </w:rPr>
-        <w:drawing>
-          <wp:inline distT="0" distB="0" distL="0" distR="0">
-            <wp:extent cx="4286250" cy="4762500"/>
-            <wp:effectExtent l="19050" t="0" r="0" b="0"/>
-            <wp:docPr id="9" name="Picture 9" descr="C:\Users\TOON\Desktop\mockup\admin of History.png"/>
-            <wp:cNvGraphicFramePr>
-              <a:graphicFrameLocks xmlns:a="http://schemas.openxmlformats.org/drawingml/2006/main" noChangeAspect="1"/>
-            </wp:cNvGraphicFramePr>
-            <a:graphic xmlns:a="http://schemas.openxmlformats.org/drawingml/2006/main">
-              <a:graphicData uri="http://schemas.openxmlformats.org/drawingml/2006/picture">
-                <pic:pic xmlns:pic="http://schemas.openxmlformats.org/drawingml/2006/picture">
-                  <pic:nvPicPr>
-                    <pic:cNvPr id="0" name="Picture 9" descr="C:\Users\TOON\Desktop\mockup\admin of History.png"/>
+        <w:br/>
+      </w:r>
+      <w:r>
+        <w:rPr>
+          <w:noProof/>
+        </w:rPr>
+        <w:drawing>
+          <wp:inline distT="0" distB="0" distL="0" distR="0">
+            <wp:extent cx="4286250" cy="4762500"/>
+            <wp:effectExtent l="19050" t="0" r="0" b="0"/>
+            <wp:docPr id="21" name="Picture 7" descr="C:\Users\TOON\Desktop\mockup\admin of Home.png"/>
+            <wp:cNvGraphicFramePr>
+              <a:graphicFrameLocks xmlns:a="http://schemas.openxmlformats.org/drawingml/2006/main" noChangeAspect="1"/>
+            </wp:cNvGraphicFramePr>
+            <a:graphic xmlns:a="http://schemas.openxmlformats.org/drawingml/2006/main">
+              <a:graphicData uri="http://schemas.openxmlformats.org/drawingml/2006/picture">
+                <pic:pic xmlns:pic="http://schemas.openxmlformats.org/drawingml/2006/picture">
+                  <pic:nvPicPr>
+                    <pic:cNvPr id="0" name="Picture 7" descr="C:\Users\TOON\Desktop\mockup\admin of Home.png"/>
                     <pic:cNvPicPr>
                       <a:picLocks noChangeAspect="1" noChangeArrowheads="1"/>
                     </pic:cNvPicPr>
@@ -560,35 +541,22 @@
       </w:r>
       <w:r>
         <w:rPr>
-          <w:b/>
-          <w:bCs/>
-          <w:sz w:val="52"/>
-          <w:szCs w:val="52"/>
-        </w:rPr>
-        <w:br/>
-      </w:r>
-      <w:r>
-        <w:rPr>
-          <w:b/>
-          <w:bCs/>
-          <w:noProof/>
-          <w:sz w:val="52"/>
-          <w:szCs w:val="52"/>
+          <w:noProof/>
         </w:rPr>
         <w:lastRenderedPageBreak/>
         <w:drawing>
           <wp:inline distT="0" distB="0" distL="0" distR="0">
             <wp:extent cx="4286250" cy="4762500"/>
             <wp:effectExtent l="19050" t="0" r="0" b="0"/>
-            <wp:docPr id="10" name="Picture 10" descr="C:\Users\TOON\Desktop\mockup\admin of Annual Activity.png"/>
-            <wp:cNvGraphicFramePr>
-              <a:graphicFrameLocks xmlns:a="http://schemas.openxmlformats.org/drawingml/2006/main" noChangeAspect="1"/>
-            </wp:cNvGraphicFramePr>
-            <a:graphic xmlns:a="http://schemas.openxmlformats.org/drawingml/2006/main">
-              <a:graphicData uri="http://schemas.openxmlformats.org/drawingml/2006/picture">
-                <pic:pic xmlns:pic="http://schemas.openxmlformats.org/drawingml/2006/picture">
-                  <pic:nvPicPr>
-                    <pic:cNvPr id="0" name="Picture 10" descr="C:\Users\TOON\Desktop\mockup\admin of Annual Activity.png"/>
+            <wp:docPr id="22" name="Picture 8" descr="C:\Users\TOON\Desktop\mockup\admin of History.png"/>
+            <wp:cNvGraphicFramePr>
+              <a:graphicFrameLocks xmlns:a="http://schemas.openxmlformats.org/drawingml/2006/main" noChangeAspect="1"/>
+            </wp:cNvGraphicFramePr>
+            <a:graphic xmlns:a="http://schemas.openxmlformats.org/drawingml/2006/main">
+              <a:graphicData uri="http://schemas.openxmlformats.org/drawingml/2006/picture">
+                <pic:pic xmlns:pic="http://schemas.openxmlformats.org/drawingml/2006/picture">
+                  <pic:nvPicPr>
+                    <pic:cNvPr id="0" name="Picture 8" descr="C:\Users\TOON\Desktop\mockup\admin of History.png"/>
                     <pic:cNvPicPr>
                       <a:picLocks noChangeAspect="1" noChangeArrowheads="1"/>
                     </pic:cNvPicPr>
@@ -624,35 +592,22 @@
       </w:r>
       <w:r>
         <w:rPr>
-          <w:b/>
-          <w:bCs/>
-          <w:sz w:val="52"/>
-          <w:szCs w:val="52"/>
-        </w:rPr>
-        <w:br/>
-      </w:r>
-      <w:r>
-        <w:rPr>
-          <w:b/>
-          <w:bCs/>
-          <w:noProof/>
-          <w:sz w:val="52"/>
-          <w:szCs w:val="52"/>
+          <w:noProof/>
         </w:rPr>
         <w:lastRenderedPageBreak/>
         <w:drawing>
           <wp:inline distT="0" distB="0" distL="0" distR="0">
             <wp:extent cx="4286250" cy="4762500"/>
             <wp:effectExtent l="19050" t="0" r="0" b="0"/>
-            <wp:docPr id="11" name="Picture 11" descr="C:\Users\TOON\Desktop\mockup\admin of Other Activity.png"/>
-            <wp:cNvGraphicFramePr>
-              <a:graphicFrameLocks xmlns:a="http://schemas.openxmlformats.org/drawingml/2006/main" noChangeAspect="1"/>
-            </wp:cNvGraphicFramePr>
-            <a:graphic xmlns:a="http://schemas.openxmlformats.org/drawingml/2006/main">
-              <a:graphicData uri="http://schemas.openxmlformats.org/drawingml/2006/picture">
-                <pic:pic xmlns:pic="http://schemas.openxmlformats.org/drawingml/2006/picture">
-                  <pic:nvPicPr>
-                    <pic:cNvPr id="0" name="Picture 11" descr="C:\Users\TOON\Desktop\mockup\admin of Other Activity.png"/>
+            <wp:docPr id="23" name="Picture 9" descr="C:\Users\TOON\Desktop\mockup\admin of Annual Activity.png"/>
+            <wp:cNvGraphicFramePr>
+              <a:graphicFrameLocks xmlns:a="http://schemas.openxmlformats.org/drawingml/2006/main" noChangeAspect="1"/>
+            </wp:cNvGraphicFramePr>
+            <a:graphic xmlns:a="http://schemas.openxmlformats.org/drawingml/2006/main">
+              <a:graphicData uri="http://schemas.openxmlformats.org/drawingml/2006/picture">
+                <pic:pic xmlns:pic="http://schemas.openxmlformats.org/drawingml/2006/picture">
+                  <pic:nvPicPr>
+                    <pic:cNvPr id="0" name="Picture 9" descr="C:\Users\TOON\Desktop\mockup\admin of Annual Activity.png"/>
                     <pic:cNvPicPr>
                       <a:picLocks noChangeAspect="1" noChangeArrowheads="1"/>
                     </pic:cNvPicPr>
@@ -688,35 +643,22 @@
       </w:r>
       <w:r>
         <w:rPr>
-          <w:b/>
-          <w:bCs/>
-          <w:sz w:val="52"/>
-          <w:szCs w:val="52"/>
-        </w:rPr>
-        <w:br/>
-      </w:r>
-      <w:r>
-        <w:rPr>
-          <w:b/>
-          <w:bCs/>
-          <w:noProof/>
-          <w:sz w:val="52"/>
-          <w:szCs w:val="52"/>
+          <w:noProof/>
         </w:rPr>
         <w:lastRenderedPageBreak/>
         <w:drawing>
           <wp:inline distT="0" distB="0" distL="0" distR="0">
             <wp:extent cx="4286250" cy="4762500"/>
             <wp:effectExtent l="19050" t="0" r="0" b="0"/>
-            <wp:docPr id="12" name="Picture 12" descr="C:\Users\TOON\Desktop\mockup\admin of Q&amp;A 3.png"/>
-            <wp:cNvGraphicFramePr>
-              <a:graphicFrameLocks xmlns:a="http://schemas.openxmlformats.org/drawingml/2006/main" noChangeAspect="1"/>
-            </wp:cNvGraphicFramePr>
-            <a:graphic xmlns:a="http://schemas.openxmlformats.org/drawingml/2006/main">
-              <a:graphicData uri="http://schemas.openxmlformats.org/drawingml/2006/picture">
-                <pic:pic xmlns:pic="http://schemas.openxmlformats.org/drawingml/2006/picture">
-                  <pic:nvPicPr>
-                    <pic:cNvPr id="0" name="Picture 12" descr="C:\Users\TOON\Desktop\mockup\admin of Q&amp;A 3.png"/>
+            <wp:docPr id="24" name="Picture 10" descr="C:\Users\TOON\Desktop\mockup\admin of Other Activity.png"/>
+            <wp:cNvGraphicFramePr>
+              <a:graphicFrameLocks xmlns:a="http://schemas.openxmlformats.org/drawingml/2006/main" noChangeAspect="1"/>
+            </wp:cNvGraphicFramePr>
+            <a:graphic xmlns:a="http://schemas.openxmlformats.org/drawingml/2006/main">
+              <a:graphicData uri="http://schemas.openxmlformats.org/drawingml/2006/picture">
+                <pic:pic xmlns:pic="http://schemas.openxmlformats.org/drawingml/2006/picture">
+                  <pic:nvPicPr>
+                    <pic:cNvPr id="0" name="Picture 10" descr="C:\Users\TOON\Desktop\mockup\admin of Other Activity.png"/>
                     <pic:cNvPicPr>
                       <a:picLocks noChangeAspect="1" noChangeArrowheads="1"/>
                     </pic:cNvPicPr>
@@ -752,35 +694,22 @@
       </w:r>
       <w:r>
         <w:rPr>
-          <w:b/>
-          <w:bCs/>
-          <w:sz w:val="52"/>
-          <w:szCs w:val="52"/>
-        </w:rPr>
-        <w:br/>
-      </w:r>
-      <w:r>
-        <w:rPr>
-          <w:b/>
-          <w:bCs/>
-          <w:noProof/>
-          <w:sz w:val="52"/>
-          <w:szCs w:val="52"/>
+          <w:noProof/>
         </w:rPr>
         <w:lastRenderedPageBreak/>
         <w:drawing>
           <wp:inline distT="0" distB="0" distL="0" distR="0">
             <wp:extent cx="4286250" cy="4762500"/>
             <wp:effectExtent l="19050" t="0" r="0" b="0"/>
-            <wp:docPr id="13" name="Picture 13" descr="C:\Users\TOON\Desktop\mockup\admin of Q&amp;A.png"/>
-            <wp:cNvGraphicFramePr>
-              <a:graphicFrameLocks xmlns:a="http://schemas.openxmlformats.org/drawingml/2006/main" noChangeAspect="1"/>
-            </wp:cNvGraphicFramePr>
-            <a:graphic xmlns:a="http://schemas.openxmlformats.org/drawingml/2006/main">
-              <a:graphicData uri="http://schemas.openxmlformats.org/drawingml/2006/picture">
-                <pic:pic xmlns:pic="http://schemas.openxmlformats.org/drawingml/2006/picture">
-                  <pic:nvPicPr>
-                    <pic:cNvPr id="0" name="Picture 13" descr="C:\Users\TOON\Desktop\mockup\admin of Q&amp;A.png"/>
+            <wp:docPr id="25" name="Picture 11" descr="C:\Users\TOON\Desktop\mockup\admin of Map.png"/>
+            <wp:cNvGraphicFramePr>
+              <a:graphicFrameLocks xmlns:a="http://schemas.openxmlformats.org/drawingml/2006/main" noChangeAspect="1"/>
+            </wp:cNvGraphicFramePr>
+            <a:graphic xmlns:a="http://schemas.openxmlformats.org/drawingml/2006/main">
+              <a:graphicData uri="http://schemas.openxmlformats.org/drawingml/2006/picture">
+                <pic:pic xmlns:pic="http://schemas.openxmlformats.org/drawingml/2006/picture">
+                  <pic:nvPicPr>
+                    <pic:cNvPr id="0" name="Picture 11" descr="C:\Users\TOON\Desktop\mockup\admin of Map.png"/>
                     <pic:cNvPicPr>
                       <a:picLocks noChangeAspect="1" noChangeArrowheads="1"/>
                     </pic:cNvPicPr>
@@ -816,41 +745,130 @@
       </w:r>
       <w:r>
         <w:rPr>
-          <w:b/>
-          <w:bCs/>
-          <w:sz w:val="52"/>
-          <w:szCs w:val="52"/>
-        </w:rPr>
-        <w:br/>
-      </w:r>
-      <w:r>
-        <w:rPr>
-          <w:b/>
-          <w:bCs/>
-          <w:noProof/>
-          <w:sz w:val="52"/>
-          <w:szCs w:val="52"/>
+          <w:noProof/>
         </w:rPr>
         <w:lastRenderedPageBreak/>
         <w:drawing>
           <wp:inline distT="0" distB="0" distL="0" distR="0">
             <wp:extent cx="4286250" cy="4762500"/>
             <wp:effectExtent l="19050" t="0" r="0" b="0"/>
-            <wp:docPr id="14" name="Picture 14" descr="C:\Users\TOON\Desktop\mockup\admin of Q&amp;A2.png"/>
-            <wp:cNvGraphicFramePr>
-              <a:graphicFrameLocks xmlns:a="http://schemas.openxmlformats.org/drawingml/2006/main" noChangeAspect="1"/>
-            </wp:cNvGraphicFramePr>
-            <a:graphic xmlns:a="http://schemas.openxmlformats.org/drawingml/2006/main">
-              <a:graphicData uri="http://schemas.openxmlformats.org/drawingml/2006/picture">
-                <pic:pic xmlns:pic="http://schemas.openxmlformats.org/drawingml/2006/picture">
-                  <pic:nvPicPr>
-                    <pic:cNvPr id="0" name="Picture 14" descr="C:\Users\TOON\Desktop\mockup\admin of Q&amp;A2.png"/>
+            <wp:docPr id="26" name="Picture 12" descr="C:\Users\TOON\Desktop\mockup\admin of Q&amp;A .png"/>
+            <wp:cNvGraphicFramePr>
+              <a:graphicFrameLocks xmlns:a="http://schemas.openxmlformats.org/drawingml/2006/main" noChangeAspect="1"/>
+            </wp:cNvGraphicFramePr>
+            <a:graphic xmlns:a="http://schemas.openxmlformats.org/drawingml/2006/main">
+              <a:graphicData uri="http://schemas.openxmlformats.org/drawingml/2006/picture">
+                <pic:pic xmlns:pic="http://schemas.openxmlformats.org/drawingml/2006/picture">
+                  <pic:nvPicPr>
+                    <pic:cNvPr id="0" name="Picture 12" descr="C:\Users\TOON\Desktop\mockup\admin of Q&amp;A .png"/>
                     <pic:cNvPicPr>
                       <a:picLocks noChangeAspect="1" noChangeArrowheads="1"/>
                     </pic:cNvPicPr>
                   </pic:nvPicPr>
                   <pic:blipFill>
                     <a:blip r:embed="rId18" cstate="print"/>
+                    <a:srcRect/>
+                    <a:stretch>
+                      <a:fillRect/>
+                    </a:stretch>
+                  </pic:blipFill>
+                  <pic:spPr bwMode="auto">
+                    <a:xfrm>
+                      <a:off x="0" y="0"/>
+                      <a:ext cx="4286250" cy="4762500"/>
+                    </a:xfrm>
+                    <a:prstGeom prst="rect">
+                      <a:avLst/>
+                    </a:prstGeom>
+                    <a:noFill/>
+                    <a:ln w="9525">
+                      <a:noFill/>
+                      <a:miter lim="800000"/>
+                      <a:headEnd/>
+                      <a:tailEnd/>
+                    </a:ln>
+                  </pic:spPr>
+                </pic:pic>
+              </a:graphicData>
+            </a:graphic>
+          </wp:inline>
+        </w:drawing>
+      </w:r>
+      <w:r>
+        <w:rPr>
+          <w:noProof/>
+        </w:rPr>
+        <w:lastRenderedPageBreak/>
+        <w:drawing>
+          <wp:inline distT="0" distB="0" distL="0" distR="0">
+            <wp:extent cx="4286250" cy="4762500"/>
+            <wp:effectExtent l="19050" t="0" r="0" b="0"/>
+            <wp:docPr id="27" name="Picture 13" descr="C:\Users\TOON\Desktop\mockup\admin of Q&amp;A 2.png"/>
+            <wp:cNvGraphicFramePr>
+              <a:graphicFrameLocks xmlns:a="http://schemas.openxmlformats.org/drawingml/2006/main" noChangeAspect="1"/>
+            </wp:cNvGraphicFramePr>
+            <a:graphic xmlns:a="http://schemas.openxmlformats.org/drawingml/2006/main">
+              <a:graphicData uri="http://schemas.openxmlformats.org/drawingml/2006/picture">
+                <pic:pic xmlns:pic="http://schemas.openxmlformats.org/drawingml/2006/picture">
+                  <pic:nvPicPr>
+                    <pic:cNvPr id="0" name="Picture 13" descr="C:\Users\TOON\Desktop\mockup\admin of Q&amp;A 2.png"/>
+                    <pic:cNvPicPr>
+                      <a:picLocks noChangeAspect="1" noChangeArrowheads="1"/>
+                    </pic:cNvPicPr>
+                  </pic:nvPicPr>
+                  <pic:blipFill>
+                    <a:blip r:embed="rId19" cstate="print"/>
+                    <a:srcRect/>
+                    <a:stretch>
+                      <a:fillRect/>
+                    </a:stretch>
+                  </pic:blipFill>
+                  <pic:spPr bwMode="auto">
+                    <a:xfrm>
+                      <a:off x="0" y="0"/>
+                      <a:ext cx="4286250" cy="4762500"/>
+                    </a:xfrm>
+                    <a:prstGeom prst="rect">
+                      <a:avLst/>
+                    </a:prstGeom>
+                    <a:noFill/>
+                    <a:ln w="9525">
+                      <a:noFill/>
+                      <a:miter lim="800000"/>
+                      <a:headEnd/>
+                      <a:tailEnd/>
+                    </a:ln>
+                  </pic:spPr>
+                </pic:pic>
+              </a:graphicData>
+            </a:graphic>
+          </wp:inline>
+        </w:drawing>
+      </w:r>
+      <w:r>
+        <w:rPr>
+          <w:noProof/>
+        </w:rPr>
+        <w:lastRenderedPageBreak/>
+        <w:drawing>
+          <wp:inline distT="0" distB="0" distL="0" distR="0">
+            <wp:extent cx="4286250" cy="4762500"/>
+            <wp:effectExtent l="19050" t="0" r="0" b="0"/>
+            <wp:docPr id="28" name="Picture 14" descr="C:\Users\TOON\Desktop\mockup\admin of Q&amp;A 3.png"/>
+            <wp:cNvGraphicFramePr>
+              <a:graphicFrameLocks xmlns:a="http://schemas.openxmlformats.org/drawingml/2006/main" noChangeAspect="1"/>
+            </wp:cNvGraphicFramePr>
+            <a:graphic xmlns:a="http://schemas.openxmlformats.org/drawingml/2006/main">
+              <a:graphicData uri="http://schemas.openxmlformats.org/drawingml/2006/picture">
+                <pic:pic xmlns:pic="http://schemas.openxmlformats.org/drawingml/2006/picture">
+                  <pic:nvPicPr>
+                    <pic:cNvPr id="0" name="Picture 14" descr="C:\Users\TOON\Desktop\mockup\admin of Q&amp;A 3.png"/>
+                    <pic:cNvPicPr>
+                      <a:picLocks noChangeAspect="1" noChangeArrowheads="1"/>
+                    </pic:cNvPicPr>
+                  </pic:nvPicPr>
+                  <pic:blipFill>
+                    <a:blip r:embed="rId20" cstate="print"/>
                     <a:srcRect/>
                     <a:stretch>
                       <a:fillRect/>
@@ -1399,7 +1417,7 @@
 </file>
 
 <file path=customXml/itemProps1.xml><?xml version="1.0" encoding="utf-8"?>
-<ds:datastoreItem xmlns:ds="http://schemas.openxmlformats.org/officeDocument/2006/customXml" ds:itemID="{34292F96-BA89-42BB-BC82-9A030A24B3A2}">
+<ds:datastoreItem xmlns:ds="http://schemas.openxmlformats.org/officeDocument/2006/customXml" ds:itemID="{4466AE3E-92B6-430B-84A3-4C60571007DD}">
   <ds:schemaRefs>
     <ds:schemaRef ds:uri="http://schemas.openxmlformats.org/officeDocument/2006/bibliography"/>
   </ds:schemaRefs>

</xml_diff>

<commit_message>
Update UI version 2.2
</commit_message>
<xml_diff>
--- a/UI.docx
+++ b/UI.docx
@@ -599,15 +599,15 @@
           <wp:inline distT="0" distB="0" distL="0" distR="0">
             <wp:extent cx="4286250" cy="4762500"/>
             <wp:effectExtent l="19050" t="0" r="0" b="0"/>
-            <wp:docPr id="23" name="Picture 9" descr="C:\Users\TOON\Desktop\mockup\admin of Annual Activity.png"/>
-            <wp:cNvGraphicFramePr>
-              <a:graphicFrameLocks xmlns:a="http://schemas.openxmlformats.org/drawingml/2006/main" noChangeAspect="1"/>
-            </wp:cNvGraphicFramePr>
-            <a:graphic xmlns:a="http://schemas.openxmlformats.org/drawingml/2006/main">
-              <a:graphicData uri="http://schemas.openxmlformats.org/drawingml/2006/picture">
-                <pic:pic xmlns:pic="http://schemas.openxmlformats.org/drawingml/2006/picture">
-                  <pic:nvPicPr>
-                    <pic:cNvPr id="0" name="Picture 9" descr="C:\Users\TOON\Desktop\mockup\admin of Annual Activity.png"/>
+            <wp:docPr id="3" name="Picture 1" descr="C:\Users\TOON\Desktop\mockup\admin of Annual Activity.png"/>
+            <wp:cNvGraphicFramePr>
+              <a:graphicFrameLocks xmlns:a="http://schemas.openxmlformats.org/drawingml/2006/main" noChangeAspect="1"/>
+            </wp:cNvGraphicFramePr>
+            <a:graphic xmlns:a="http://schemas.openxmlformats.org/drawingml/2006/main">
+              <a:graphicData uri="http://schemas.openxmlformats.org/drawingml/2006/picture">
+                <pic:pic xmlns:pic="http://schemas.openxmlformats.org/drawingml/2006/picture">
+                  <pic:nvPicPr>
+                    <pic:cNvPr id="0" name="Picture 1" descr="C:\Users\TOON\Desktop\mockup\admin of Annual Activity.png"/>
                     <pic:cNvPicPr>
                       <a:picLocks noChangeAspect="1" noChangeArrowheads="1"/>
                     </pic:cNvPicPr>
@@ -650,15 +650,15 @@
           <wp:inline distT="0" distB="0" distL="0" distR="0">
             <wp:extent cx="4286250" cy="4762500"/>
             <wp:effectExtent l="19050" t="0" r="0" b="0"/>
-            <wp:docPr id="24" name="Picture 10" descr="C:\Users\TOON\Desktop\mockup\admin of Other Activity.png"/>
-            <wp:cNvGraphicFramePr>
-              <a:graphicFrameLocks xmlns:a="http://schemas.openxmlformats.org/drawingml/2006/main" noChangeAspect="1"/>
-            </wp:cNvGraphicFramePr>
-            <a:graphic xmlns:a="http://schemas.openxmlformats.org/drawingml/2006/main">
-              <a:graphicData uri="http://schemas.openxmlformats.org/drawingml/2006/picture">
-                <pic:pic xmlns:pic="http://schemas.openxmlformats.org/drawingml/2006/picture">
-                  <pic:nvPicPr>
-                    <pic:cNvPr id="0" name="Picture 10" descr="C:\Users\TOON\Desktop\mockup\admin of Other Activity.png"/>
+            <wp:docPr id="4" name="Picture 2" descr="C:\Users\TOON\Desktop\mockup\admin of Other Activity.png"/>
+            <wp:cNvGraphicFramePr>
+              <a:graphicFrameLocks xmlns:a="http://schemas.openxmlformats.org/drawingml/2006/main" noChangeAspect="1"/>
+            </wp:cNvGraphicFramePr>
+            <a:graphic xmlns:a="http://schemas.openxmlformats.org/drawingml/2006/main">
+              <a:graphicData uri="http://schemas.openxmlformats.org/drawingml/2006/picture">
+                <pic:pic xmlns:pic="http://schemas.openxmlformats.org/drawingml/2006/picture">
+                  <pic:nvPicPr>
+                    <pic:cNvPr id="0" name="Picture 2" descr="C:\Users\TOON\Desktop\mockup\admin of Other Activity.png"/>
                     <pic:cNvPicPr>
                       <a:picLocks noChangeAspect="1" noChangeArrowheads="1"/>
                     </pic:cNvPicPr>
@@ -1417,7 +1417,7 @@
 </file>
 
 <file path=customXml/itemProps1.xml><?xml version="1.0" encoding="utf-8"?>
-<ds:datastoreItem xmlns:ds="http://schemas.openxmlformats.org/officeDocument/2006/customXml" ds:itemID="{4466AE3E-92B6-430B-84A3-4C60571007DD}">
+<ds:datastoreItem xmlns:ds="http://schemas.openxmlformats.org/officeDocument/2006/customXml" ds:itemID="{AA74E30E-FC2D-449F-80D6-452B1D9850B4}">
   <ds:schemaRefs>
     <ds:schemaRef ds:uri="http://schemas.openxmlformats.org/officeDocument/2006/bibliography"/>
   </ds:schemaRefs>

</xml_diff>